<commit_message>
minor edits from LL
</commit_message>
<xml_diff>
--- a/submission/cover_letter.docx
+++ b/submission/cover_letter.docx
@@ -25,7 +25,13 @@
         <w:rPr>
           <w:szCs w:val="24"/>
         </w:rPr>
-        <w:t>9, 2017</w:t>
+        <w:t>10</w:t>
+      </w:r>
+      <w:r>
+        <w:rPr>
+          <w:szCs w:val="24"/>
+        </w:rPr>
+        <w:t>, 2017</w:t>
       </w:r>
     </w:p>
     <w:p>
@@ -204,19 +210,7 @@
         <w:rPr>
           <w:szCs w:val="24"/>
         </w:rPr>
-        <w:t xml:space="preserve">This paper describes a simple but under-represented </w:t>
-      </w:r>
-      <w:r>
-        <w:rPr>
-          <w:szCs w:val="24"/>
-        </w:rPr>
-        <w:t>approach to evaluate</w:t>
-      </w:r>
-      <w:r>
-        <w:rPr>
-          <w:szCs w:val="24"/>
-        </w:rPr>
-        <w:t xml:space="preserve"> parameter sensitivity and identifiability for large biogeochemical models.  The </w:t>
+        <w:t xml:space="preserve">The </w:t>
       </w:r>
       <w:r>
         <w:rPr>
@@ -228,7 +222,55 @@
         <w:rPr>
           <w:szCs w:val="24"/>
         </w:rPr>
-        <w:t xml:space="preserve"> was developed to describe and predict the spatial extent of bottom-water hypoxia in the Louisiana Continental Shelf of the northern Gulf of Mexico.  This area experiences seasonal hypoxia in late summer to early Fall and is one of the largest marine hypoxic zones in the world.  The model includes over 100 biogeochemical and 251 associated parameter values that describe biogeochemical processes relevant for hypoxia.  Parameter sensitivity has never been e</w:t>
+        <w:t xml:space="preserve"> was developed to describe and predict the spatial extent of hypoxia </w:t>
+      </w:r>
+      <w:r>
+        <w:rPr>
+          <w:szCs w:val="24"/>
+        </w:rPr>
+        <w:t>o</w:t>
+      </w:r>
+      <w:r>
+        <w:rPr>
+          <w:szCs w:val="24"/>
+        </w:rPr>
+        <w:t xml:space="preserve">n the Louisiana Continental Shelf of the northern Gulf of Mexico.  This area experiences seasonal hypoxia in late summer to early </w:t>
+      </w:r>
+      <w:r>
+        <w:rPr>
+          <w:szCs w:val="24"/>
+        </w:rPr>
+        <w:t>f</w:t>
+      </w:r>
+      <w:r>
+        <w:rPr>
+          <w:szCs w:val="24"/>
+        </w:rPr>
+        <w:t xml:space="preserve">all and is one of the largest marine hypoxic zones in the world.  The model includes over 100 biogeochemical </w:t>
+      </w:r>
+      <w:r>
+        <w:rPr>
+          <w:szCs w:val="24"/>
+        </w:rPr>
+        <w:t xml:space="preserve">equations </w:t>
+      </w:r>
+      <w:r>
+        <w:rPr>
+          <w:szCs w:val="24"/>
+        </w:rPr>
+        <w:t xml:space="preserve">and 251 associated parameter values that describe biogeochemical processes relevant for hypoxia.  Parameter sensitivity has never been evaluated for this model, and more importantly, we demonstrate that significant redundancies in the effects of parameter subsets on state variables lead to challenges in parameter identifiability.  As such, we propose explicit parameter selection heuristics </w:t>
+      </w:r>
+      <w:r>
+        <w:rPr>
+          <w:szCs w:val="24"/>
+        </w:rPr>
+        <w:t xml:space="preserve">for model calibration </w:t>
+      </w:r>
+      <w:r>
+        <w:rPr>
+          <w:szCs w:val="24"/>
+        </w:rPr>
+        <w:t>that balance the tradeoff between sensitivity and ec</w:t>
       </w:r>
       <w:bookmarkStart w:id="0" w:name="_GoBack"/>
       <w:bookmarkEnd w:id="0"/>
@@ -236,25 +278,13 @@
         <w:rPr>
           <w:szCs w:val="24"/>
         </w:rPr>
-        <w:t>valuated for this model, and more importantly, we demonstrate that significant redundancies in the effects of parameter subsets on state variables lead to challenges in parameter identifiability.  As such, we propose explicit parameter selection heuristics that balance the tradeoff between parameter sensitivity and ecological certainty</w:t>
-      </w:r>
-      <w:r>
-        <w:rPr>
-          <w:szCs w:val="24"/>
-        </w:rPr>
-        <w:t xml:space="preserve"> for model calibration</w:t>
-      </w:r>
-      <w:r>
-        <w:rPr>
-          <w:szCs w:val="24"/>
-        </w:rPr>
-        <w:t xml:space="preserve">.  These </w:t>
-      </w:r>
-      <w:r>
-        <w:rPr>
-          <w:szCs w:val="24"/>
-        </w:rPr>
-        <w:t xml:space="preserve">parameter subsets are calibrated to demonstrate the potential for improved model precision.  </w:t>
+        <w:t xml:space="preserve">ological certainty.  </w:t>
+      </w:r>
+      <w:r>
+        <w:rPr>
+          <w:szCs w:val="24"/>
+        </w:rPr>
+        <w:t xml:space="preserve">We also make a case for considering statistical limitations of over-parameterized models as an approach for more efficient and careful use of models in practice.  </w:t>
       </w:r>
       <w:r>
         <w:rPr>
@@ -272,7 +302,19 @@
         <w:rPr>
           <w:szCs w:val="24"/>
         </w:rPr>
-        <w:t>and to those interested in managing coastal ecosystems.</w:t>
+        <w:t xml:space="preserve">and to those interested in managing </w:t>
+      </w:r>
+      <w:r>
+        <w:rPr>
+          <w:szCs w:val="24"/>
+        </w:rPr>
+        <w:t xml:space="preserve">environmental </w:t>
+      </w:r>
+      <w:r>
+        <w:rPr>
+          <w:szCs w:val="24"/>
+        </w:rPr>
+        <w:t>systems.</w:t>
       </w:r>
     </w:p>
     <w:p>
@@ -292,58 +334,7 @@
         <w:rPr>
           <w:szCs w:val="24"/>
         </w:rPr>
-        <w:t xml:space="preserve">Please feel free to contact me with any questions or concerns about our submission.  I can be reached at </w:t>
-      </w:r>
-      <w:r>
-        <w:rPr>
-          <w:szCs w:val="24"/>
-        </w:rPr>
-        <w:t>(</w:t>
-      </w:r>
-      <w:r>
-        <w:rPr>
-          <w:szCs w:val="24"/>
-        </w:rPr>
-        <w:t>850</w:t>
-      </w:r>
-      <w:r>
-        <w:rPr>
-          <w:szCs w:val="24"/>
-        </w:rPr>
-        <w:t xml:space="preserve">) </w:t>
-      </w:r>
-      <w:r>
-        <w:rPr>
-          <w:szCs w:val="24"/>
-        </w:rPr>
-        <w:t>934</w:t>
-      </w:r>
-      <w:r>
-        <w:rPr>
-          <w:szCs w:val="24"/>
-        </w:rPr>
-        <w:t>-</w:t>
-      </w:r>
-      <w:r>
-        <w:rPr>
-          <w:szCs w:val="24"/>
-        </w:rPr>
-        <w:t xml:space="preserve">2480 and </w:t>
-      </w:r>
-      <w:hyperlink r:id="rId7" w:history="1">
-        <w:r>
-          <w:rPr>
-            <w:rStyle w:val="Hyperlink"/>
-            <w:szCs w:val="24"/>
-          </w:rPr>
-          <w:t>beck.marcus@epa.gov</w:t>
-        </w:r>
-      </w:hyperlink>
-      <w:r>
-        <w:rPr>
-          <w:szCs w:val="24"/>
-        </w:rPr>
-        <w:t xml:space="preserve">.  We appreciate the opportunity to publish our work with </w:t>
+        <w:t xml:space="preserve">Please feel free to contact me with any questions or concerns about our submission.  We appreciate the opportunity to publish our work with </w:t>
       </w:r>
       <w:r>
         <w:rPr>
@@ -411,7 +402,7 @@
                     <pic:cNvPicPr/>
                   </pic:nvPicPr>
                   <pic:blipFill>
-                    <a:blip r:embed="rId8" cstate="print">
+                    <a:blip r:embed="rId7" cstate="print">
                       <a:extLst>
                         <a:ext uri="{28A0092B-C50C-407E-A947-70E740481C1C}">
                           <a14:useLocalDpi xmlns:a14="http://schemas.microsoft.com/office/drawing/2010/main" val="0"/>
@@ -504,9 +495,9 @@
       </w:r>
     </w:p>
     <w:sectPr>
-      <w:footerReference w:type="default" r:id="rId9"/>
-      <w:headerReference w:type="first" r:id="rId10"/>
-      <w:footerReference w:type="first" r:id="rId11"/>
+      <w:footerReference w:type="default" r:id="rId8"/>
+      <w:headerReference w:type="first" r:id="rId9"/>
+      <w:footerReference w:type="first" r:id="rId10"/>
       <w:footnotePr>
         <w:numFmt w:val="lowerLetter"/>
       </w:footnotePr>

</xml_diff>